<commit_message>
Added report, updated plots
</commit_message>
<xml_diff>
--- a/Plotting Results/EPA_CA2_X00129654_Report.docx
+++ b/Plotting Results/EPA_CA2_X00129654_Report.docx
@@ -82,14 +82,25 @@
         </w:rPr>
         <w:t>the utilization (</w:t>
       </w:r>
-      <w:r>
-        <w:rPr>
-          <w:color w:val="FF0000"/>
-          <w:sz w:val="24"/>
-          <w:szCs w:val="24"/>
-          <w:lang w:val="en-GB"/>
-        </w:rPr>
-        <w:t>Ui vs. N</w:t>
+      <w:proofErr w:type="spellStart"/>
+      <w:r>
+        <w:rPr>
+          <w:color w:val="FF0000"/>
+          <w:sz w:val="24"/>
+          <w:szCs w:val="24"/>
+          <w:lang w:val="en-GB"/>
+        </w:rPr>
+        <w:t>Ui</w:t>
+      </w:r>
+      <w:proofErr w:type="spellEnd"/>
+      <w:r>
+        <w:rPr>
+          <w:color w:val="FF0000"/>
+          <w:sz w:val="24"/>
+          <w:szCs w:val="24"/>
+          <w:lang w:val="en-GB"/>
+        </w:rPr>
+        <w:t xml:space="preserve"> vs. N</w:t>
       </w:r>
       <w:r>
         <w:rPr>
@@ -139,10 +150,10 @@
           <w:noProof/>
         </w:rPr>
         <w:drawing>
-          <wp:inline distT="0" distB="0" distL="0" distR="0" wp14:anchorId="45D6B5BB" wp14:editId="5906AC9C">
-            <wp:extent cx="942975" cy="304800"/>
-            <wp:effectExtent l="0" t="0" r="9525" b="0"/>
-            <wp:docPr id="2" name="Picture 2"/>
+          <wp:inline distT="0" distB="0" distL="0" distR="0" wp14:anchorId="6ACAB550" wp14:editId="7D9AB233">
+            <wp:extent cx="942975" cy="180975"/>
+            <wp:effectExtent l="0" t="0" r="9525" b="9525"/>
+            <wp:docPr id="12" name="Picture 12"/>
             <wp:cNvGraphicFramePr>
               <a:graphicFrameLocks xmlns:a="http://schemas.openxmlformats.org/drawingml/2006/main" noChangeAspect="1"/>
             </wp:cNvGraphicFramePr>
@@ -162,7 +173,7 @@
                   <pic:spPr>
                     <a:xfrm>
                       <a:off x="0" y="0"/>
-                      <a:ext cx="942975" cy="304800"/>
+                      <a:ext cx="942975" cy="180975"/>
                     </a:xfrm>
                     <a:prstGeom prst="rect">
                       <a:avLst/>
@@ -213,98 +224,47 @@
           <w:szCs w:val="24"/>
           <w:lang w:val="en-GB"/>
         </w:rPr>
-        <w:t xml:space="preserve"> generally ranged between </w:t>
-      </w:r>
-      <w:r>
-        <w:rPr>
-          <w:sz w:val="24"/>
-          <w:szCs w:val="24"/>
-          <w:lang w:val="en-GB"/>
-        </w:rPr>
-        <w:t>44</w:t>
-      </w:r>
-      <w:r>
-        <w:rPr>
-          <w:sz w:val="24"/>
-          <w:szCs w:val="24"/>
-          <w:lang w:val="en-GB"/>
-        </w:rPr>
-        <w:t xml:space="preserve"> – </w:t>
-      </w:r>
-      <w:r>
-        <w:rPr>
-          <w:sz w:val="24"/>
-          <w:szCs w:val="24"/>
-          <w:lang w:val="en-GB"/>
-        </w:rPr>
-        <w:t>46</w:t>
-      </w:r>
-      <w:r>
-        <w:rPr>
-          <w:sz w:val="24"/>
-          <w:szCs w:val="24"/>
-          <w:lang w:val="en-GB"/>
-        </w:rPr>
-        <w:t xml:space="preserve"> for each iteration of the loadtest, except for one outlier on the 48</w:t>
-      </w:r>
-      <w:r>
-        <w:rPr>
-          <w:sz w:val="24"/>
-          <w:szCs w:val="24"/>
-          <w:vertAlign w:val="superscript"/>
-          <w:lang w:val="en-GB"/>
-        </w:rPr>
-        <w:t>th</w:t>
-      </w:r>
-      <w:r>
-        <w:rPr>
-          <w:sz w:val="24"/>
-          <w:szCs w:val="24"/>
-          <w:lang w:val="en-GB"/>
-        </w:rPr>
-        <w:t xml:space="preserve"> iteration where the Ui</w:t>
-      </w:r>
-      <w:r>
-        <w:rPr>
-          <w:sz w:val="24"/>
-          <w:szCs w:val="24"/>
-          <w:lang w:val="en-GB"/>
-        </w:rPr>
-        <w:t xml:space="preserve"> vs. N</w:t>
-      </w:r>
-      <w:r>
-        <w:rPr>
-          <w:sz w:val="24"/>
-          <w:szCs w:val="24"/>
-          <w:lang w:val="en-GB"/>
-        </w:rPr>
-        <w:t xml:space="preserve"> value</w:t>
-      </w:r>
-      <w:r>
-        <w:rPr>
-          <w:sz w:val="24"/>
-          <w:szCs w:val="24"/>
-          <w:lang w:val="en-GB"/>
-        </w:rPr>
-        <w:t xml:space="preserve"> was only </w:t>
-      </w:r>
-      <w:r>
-        <w:rPr>
-          <w:color w:val="FF0000"/>
-          <w:sz w:val="24"/>
-          <w:szCs w:val="24"/>
-          <w:lang w:val="en-GB"/>
-        </w:rPr>
-        <w:t>29.36</w:t>
-      </w:r>
-      <w:r>
-        <w:rPr>
-          <w:color w:val="FF0000"/>
-          <w:sz w:val="24"/>
-          <w:szCs w:val="24"/>
-          <w:lang w:val="en-GB"/>
-        </w:rPr>
-        <w:t xml:space="preserve">, </w:t>
+        <w:t xml:space="preserve"> ranged between </w:t>
+      </w:r>
+      <w:r>
+        <w:rPr>
+          <w:sz w:val="24"/>
+          <w:szCs w:val="24"/>
+          <w:lang w:val="en-GB"/>
+        </w:rPr>
+        <w:t>6.6 and 6.3</w:t>
+      </w:r>
+      <w:r>
+        <w:rPr>
+          <w:sz w:val="24"/>
+          <w:szCs w:val="24"/>
+          <w:lang w:val="en-GB"/>
+        </w:rPr>
+        <w:t xml:space="preserve"> for each iteration of the load</w:t>
+      </w:r>
+      <w:r>
+        <w:rPr>
+          <w:sz w:val="24"/>
+          <w:szCs w:val="24"/>
+          <w:lang w:val="en-GB"/>
+        </w:rPr>
+        <w:t xml:space="preserve"> </w:t>
+      </w:r>
+      <w:r>
+        <w:rPr>
+          <w:sz w:val="24"/>
+          <w:szCs w:val="24"/>
+          <w:lang w:val="en-GB"/>
+        </w:rPr>
+        <w:t xml:space="preserve">test, </w:t>
+      </w:r>
+      <w:r>
+        <w:rPr>
+          <w:sz w:val="24"/>
+          <w:szCs w:val="24"/>
+          <w:lang w:val="en-GB"/>
+        </w:rPr>
+        <w:t xml:space="preserve">and a clear pattern emerged as the value decreased after each iteration, </w:t>
       </w:r>
       <w:r>
         <w:rPr>
@@ -329,9 +289,9 @@
           <w:noProof/>
         </w:rPr>
         <w:drawing>
-          <wp:inline distT="0" distB="0" distL="0" distR="0" wp14:anchorId="349E168A" wp14:editId="3C358668">
-            <wp:extent cx="6564780" cy="5057775"/>
-            <wp:effectExtent l="0" t="0" r="7620" b="0"/>
+          <wp:inline distT="0" distB="0" distL="0" distR="0" wp14:anchorId="23E27CE4" wp14:editId="739873FA">
+            <wp:extent cx="6524625" cy="4962503"/>
+            <wp:effectExtent l="0" t="0" r="0" b="0"/>
             <wp:docPr id="1" name="Picture 1"/>
             <wp:cNvGraphicFramePr>
               <a:graphicFrameLocks xmlns:a="http://schemas.openxmlformats.org/drawingml/2006/main" noChangeAspect="1"/>
@@ -352,7 +312,7 @@
                   <pic:spPr>
                     <a:xfrm>
                       <a:off x="0" y="0"/>
-                      <a:ext cx="6583327" cy="5072065"/>
+                      <a:ext cx="6543918" cy="4977177"/>
                     </a:xfrm>
                     <a:prstGeom prst="rect">
                       <a:avLst/>
@@ -397,34 +357,25 @@
           <w:szCs w:val="24"/>
           <w:lang w:val="en-GB"/>
         </w:rPr>
-        <w:t xml:space="preserve">In my opinion, this was due to a temporary lag within the VM while the script was running causing CPU to plummet momentarily. </w:t>
-      </w:r>
-    </w:p>
-    <w:p>
-      <w:pPr>
-        <w:rPr>
-          <w:sz w:val="24"/>
-          <w:szCs w:val="24"/>
-          <w:lang w:val="en-GB"/>
-        </w:rPr>
-      </w:pPr>
-    </w:p>
-    <w:p>
-      <w:pPr>
-        <w:rPr>
-          <w:sz w:val="24"/>
-          <w:szCs w:val="24"/>
-          <w:lang w:val="en-GB"/>
-        </w:rPr>
-      </w:pPr>
-      <w:r>
-        <w:rPr>
-          <w:sz w:val="24"/>
-          <w:szCs w:val="24"/>
-          <w:lang w:val="en-GB"/>
-        </w:rPr>
-        <w:lastRenderedPageBreak/>
-        <w:t>The second visualization I created was centered around</w:t>
+        <w:t xml:space="preserve">The second visualization I created was </w:t>
+      </w:r>
+      <w:proofErr w:type="spellStart"/>
+      <w:r>
+        <w:rPr>
+          <w:sz w:val="24"/>
+          <w:szCs w:val="24"/>
+          <w:lang w:val="en-GB"/>
+        </w:rPr>
+        <w:t>centered</w:t>
+      </w:r>
+      <w:proofErr w:type="spellEnd"/>
+      <w:r>
+        <w:rPr>
+          <w:sz w:val="24"/>
+          <w:szCs w:val="24"/>
+          <w:lang w:val="en-GB"/>
+        </w:rPr>
+        <w:t xml:space="preserve"> around</w:t>
       </w:r>
       <w:r>
         <w:rPr>
@@ -509,7 +460,27 @@
           <w:szCs w:val="24"/>
           <w:lang w:val="en-GB"/>
         </w:rPr>
-        <w:t>Di = Vi x Si = Ui / X0</w:t>
+        <w:t xml:space="preserve">Di = Vi x Si = </w:t>
+      </w:r>
+      <w:proofErr w:type="spellStart"/>
+      <w:r>
+        <w:rPr>
+          <w:color w:val="FF0000"/>
+          <w:sz w:val="24"/>
+          <w:szCs w:val="24"/>
+          <w:lang w:val="en-GB"/>
+        </w:rPr>
+        <w:t>Ui</w:t>
+      </w:r>
+      <w:proofErr w:type="spellEnd"/>
+      <w:r>
+        <w:rPr>
+          <w:color w:val="FF0000"/>
+          <w:sz w:val="24"/>
+          <w:szCs w:val="24"/>
+          <w:lang w:val="en-GB"/>
+        </w:rPr>
+        <w:t xml:space="preserve"> / X0</w:t>
       </w:r>
     </w:p>
     <w:p>
@@ -525,10 +496,10 @@
           <w:noProof/>
         </w:rPr>
         <w:drawing>
-          <wp:inline distT="0" distB="0" distL="0" distR="0" wp14:anchorId="328C9D0D" wp14:editId="5771CA79">
-            <wp:extent cx="1752600" cy="295275"/>
+          <wp:inline distT="0" distB="0" distL="0" distR="0" wp14:anchorId="65994150" wp14:editId="436B8AD4">
+            <wp:extent cx="2038350" cy="219075"/>
             <wp:effectExtent l="0" t="0" r="0" b="9525"/>
-            <wp:docPr id="5" name="Picture 5"/>
+            <wp:docPr id="17" name="Picture 17"/>
             <wp:cNvGraphicFramePr>
               <a:graphicFrameLocks xmlns:a="http://schemas.openxmlformats.org/drawingml/2006/main" noChangeAspect="1"/>
             </wp:cNvGraphicFramePr>
@@ -548,7 +519,7 @@
                   <pic:spPr>
                     <a:xfrm>
                       <a:off x="0" y="0"/>
-                      <a:ext cx="1752600" cy="295275"/>
+                      <a:ext cx="2038350" cy="219075"/>
                     </a:xfrm>
                     <a:prstGeom prst="rect">
                       <a:avLst/>
@@ -575,23 +546,80 @@
           <w:szCs w:val="24"/>
           <w:lang w:val="en-GB"/>
         </w:rPr>
-        <w:t>This showed a l</w:t>
-      </w:r>
-      <w:r>
-        <w:rPr>
-          <w:sz w:val="24"/>
-          <w:szCs w:val="24"/>
-          <w:lang w:val="en-GB"/>
-        </w:rPr>
-        <w:t>arge drop-off of the value of Service Demand</w:t>
-      </w:r>
-      <w:r>
-        <w:rPr>
-          <w:sz w:val="24"/>
-          <w:szCs w:val="24"/>
-          <w:lang w:val="en-GB"/>
-        </w:rPr>
-        <w:t xml:space="preserve"> after the first few iterations, eventually levelling out at between 0.5 and 1.5 as seen below.</w:t>
+        <w:lastRenderedPageBreak/>
+        <w:t xml:space="preserve">This showed a </w:t>
+      </w:r>
+      <w:r>
+        <w:rPr>
+          <w:sz w:val="24"/>
+          <w:szCs w:val="24"/>
+          <w:lang w:val="en-GB"/>
+        </w:rPr>
+        <w:t xml:space="preserve">very consistent set of results </w:t>
+      </w:r>
+      <w:r>
+        <w:rPr>
+          <w:sz w:val="24"/>
+          <w:szCs w:val="24"/>
+          <w:lang w:val="en-GB"/>
+        </w:rPr>
+        <w:t xml:space="preserve">yet again </w:t>
+      </w:r>
+      <w:r>
+        <w:rPr>
+          <w:sz w:val="24"/>
+          <w:szCs w:val="24"/>
+          <w:lang w:val="en-GB"/>
+        </w:rPr>
+        <w:t xml:space="preserve">with </w:t>
+      </w:r>
+      <w:r>
+        <w:rPr>
+          <w:sz w:val="24"/>
+          <w:szCs w:val="24"/>
+          <w:lang w:val="en-GB"/>
+        </w:rPr>
+        <w:t xml:space="preserve">another clear </w:t>
+      </w:r>
+      <w:r>
+        <w:rPr>
+          <w:sz w:val="24"/>
+          <w:szCs w:val="24"/>
+          <w:lang w:val="en-GB"/>
+        </w:rPr>
+        <w:t xml:space="preserve">real pattern emerging that I could establish. The service </w:t>
+      </w:r>
+      <w:r>
+        <w:rPr>
+          <w:sz w:val="24"/>
+          <w:szCs w:val="24"/>
+          <w:lang w:val="en-GB"/>
+        </w:rPr>
+        <w:t>demand ranged between 671.12</w:t>
+      </w:r>
+      <w:r>
+        <w:rPr>
+          <w:sz w:val="24"/>
+          <w:szCs w:val="24"/>
+          <w:lang w:val="en-GB"/>
+        </w:rPr>
+        <w:t xml:space="preserve"> and </w:t>
+      </w:r>
+      <w:r>
+        <w:rPr>
+          <w:sz w:val="24"/>
+          <w:szCs w:val="24"/>
+          <w:lang w:val="en-GB"/>
+        </w:rPr>
+        <w:t>582.90</w:t>
+      </w:r>
+      <w:r>
+        <w:rPr>
+          <w:sz w:val="24"/>
+          <w:szCs w:val="24"/>
+          <w:lang w:val="en-GB"/>
+        </w:rPr>
+        <w:t>, so the values were not very sparse.</w:t>
       </w:r>
     </w:p>
     <w:p>
@@ -607,10 +635,10 @@
           <w:noProof/>
         </w:rPr>
         <w:drawing>
-          <wp:inline distT="0" distB="0" distL="0" distR="0" wp14:anchorId="28EA3306" wp14:editId="3979C1DB">
-            <wp:extent cx="6562015" cy="3657600"/>
-            <wp:effectExtent l="0" t="0" r="0" b="0"/>
-            <wp:docPr id="7" name="Picture 7"/>
+          <wp:inline distT="0" distB="0" distL="0" distR="0" wp14:anchorId="286C9C3B" wp14:editId="33E4BAF2">
+            <wp:extent cx="6562725" cy="3656542"/>
+            <wp:effectExtent l="0" t="0" r="0" b="1270"/>
+            <wp:docPr id="18" name="Picture 18"/>
             <wp:cNvGraphicFramePr>
               <a:graphicFrameLocks xmlns:a="http://schemas.openxmlformats.org/drawingml/2006/main" noChangeAspect="1"/>
             </wp:cNvGraphicFramePr>
@@ -630,7 +658,7 @@
                   <pic:spPr>
                     <a:xfrm>
                       <a:off x="0" y="0"/>
-                      <a:ext cx="6577904" cy="3666457"/>
+                      <a:ext cx="6581945" cy="3667251"/>
                     </a:xfrm>
                     <a:prstGeom prst="rect">
                       <a:avLst/>
@@ -666,40 +694,111 @@
           <w:szCs w:val="24"/>
           <w:lang w:val="en-GB"/>
         </w:rPr>
-        <w:t xml:space="preserve">This was caused by the fairly rapid increasing of the c0 value in the script coupled with the consistent idle values </w:t>
-      </w:r>
-      <w:r>
-        <w:rPr>
-          <w:sz w:val="24"/>
-          <w:szCs w:val="24"/>
-          <w:lang w:val="en-GB"/>
-        </w:rPr>
-        <w:t>in each iteration causing the Service Demand</w:t>
-      </w:r>
-      <w:r>
-        <w:rPr>
-          <w:sz w:val="24"/>
-          <w:szCs w:val="24"/>
-          <w:lang w:val="en-GB"/>
-        </w:rPr>
-        <w:t xml:space="preserve"> to eventually plateau when the disparity between values had reached such a point. This becomes very apparent after the 10</w:t>
-      </w:r>
-      <w:r>
-        <w:rPr>
-          <w:sz w:val="24"/>
-          <w:szCs w:val="24"/>
-          <w:vertAlign w:val="superscript"/>
-          <w:lang w:val="en-GB"/>
-        </w:rPr>
-        <w:t>th</w:t>
-      </w:r>
-      <w:r>
-        <w:rPr>
-          <w:sz w:val="24"/>
-          <w:szCs w:val="24"/>
-          <w:lang w:val="en-GB"/>
-        </w:rPr>
-        <w:t xml:space="preserve"> iteration of the load</w:t>
+        <w:t xml:space="preserve">In my opinion, </w:t>
+      </w:r>
+      <w:r>
+        <w:rPr>
+          <w:sz w:val="24"/>
+          <w:szCs w:val="24"/>
+          <w:lang w:val="en-GB"/>
+        </w:rPr>
+        <w:t>this was caused by the steady decreasing of the value of C0 causing a fixed sequence of values seeing the service gradually decrease with each iteration.</w:t>
+      </w:r>
+    </w:p>
+    <w:p>
+      <w:pPr>
+        <w:rPr>
+          <w:color w:val="FF0000"/>
+          <w:sz w:val="24"/>
+          <w:szCs w:val="24"/>
+          <w:lang w:val="en-GB"/>
+        </w:rPr>
+      </w:pPr>
+      <w:r>
+        <w:rPr>
+          <w:sz w:val="24"/>
+          <w:szCs w:val="24"/>
+          <w:lang w:val="en-GB"/>
+        </w:rPr>
+        <w:t>Moving on, the third gr</w:t>
+      </w:r>
+      <w:r>
+        <w:rPr>
+          <w:sz w:val="24"/>
+          <w:szCs w:val="24"/>
+          <w:lang w:val="en-GB"/>
+        </w:rPr>
+        <w:t xml:space="preserve">aph I created is focused </w:t>
+      </w:r>
+      <w:r>
+        <w:rPr>
+          <w:sz w:val="24"/>
+          <w:szCs w:val="24"/>
+          <w:lang w:val="en-GB"/>
+        </w:rPr>
+        <w:t xml:space="preserve">on </w:t>
+      </w:r>
+      <w:r>
+        <w:rPr>
+          <w:sz w:val="24"/>
+          <w:szCs w:val="24"/>
+          <w:lang w:val="en-GB"/>
+        </w:rPr>
+        <w:t>calculating system throughput (</w:t>
+      </w:r>
+      <w:r>
+        <w:rPr>
+          <w:color w:val="FF0000"/>
+          <w:sz w:val="24"/>
+          <w:szCs w:val="24"/>
+          <w:lang w:val="en-GB"/>
+        </w:rPr>
+        <w:t xml:space="preserve">X0 </w:t>
+      </w:r>
+      <w:proofErr w:type="spellStart"/>
+      <w:proofErr w:type="gramStart"/>
+      <w:r>
+        <w:rPr>
+          <w:color w:val="FF0000"/>
+          <w:sz w:val="24"/>
+          <w:szCs w:val="24"/>
+          <w:lang w:val="en-GB"/>
+        </w:rPr>
+        <w:t>vs.N</w:t>
+      </w:r>
+      <w:proofErr w:type="spellEnd"/>
+      <w:proofErr w:type="gramEnd"/>
+      <w:r>
+        <w:rPr>
+          <w:sz w:val="24"/>
+          <w:szCs w:val="24"/>
+          <w:lang w:val="en-GB"/>
+        </w:rPr>
+        <w:t>)</w:t>
+      </w:r>
+      <w:r>
+        <w:rPr>
+          <w:sz w:val="24"/>
+          <w:szCs w:val="24"/>
+          <w:lang w:val="en-GB"/>
+        </w:rPr>
+        <w:t xml:space="preserve"> and</w:t>
+      </w:r>
+      <w:r>
+        <w:rPr>
+          <w:sz w:val="24"/>
+          <w:szCs w:val="24"/>
+          <w:lang w:val="en-GB"/>
+        </w:rPr>
+        <w:t xml:space="preserve"> was</w:t>
+      </w:r>
+      <w:r>
+        <w:rPr>
+          <w:sz w:val="24"/>
+          <w:szCs w:val="24"/>
+          <w:lang w:val="en-GB"/>
+        </w:rPr>
+        <w:t xml:space="preserve"> worked out using the following formula:</w:t>
       </w:r>
       <w:r>
         <w:rPr>
@@ -711,97 +810,6 @@
       </w:r>
       <w:r>
         <w:rPr>
-          <w:sz w:val="24"/>
-          <w:szCs w:val="24"/>
-          <w:lang w:val="en-GB"/>
-        </w:rPr>
-        <w:t>test.</w:t>
-      </w:r>
-      <w:r>
-        <w:rPr>
-          <w:sz w:val="24"/>
-          <w:szCs w:val="24"/>
-          <w:lang w:val="en-GB"/>
-        </w:rPr>
-        <w:t xml:space="preserve"> </w:t>
-      </w:r>
-    </w:p>
-    <w:p>
-      <w:pPr>
-        <w:rPr>
-          <w:color w:val="FF0000"/>
-          <w:sz w:val="24"/>
-          <w:szCs w:val="24"/>
-          <w:lang w:val="en-GB"/>
-        </w:rPr>
-      </w:pPr>
-      <w:r>
-        <w:rPr>
-          <w:sz w:val="24"/>
-          <w:szCs w:val="24"/>
-          <w:lang w:val="en-GB"/>
-        </w:rPr>
-        <w:t>Moving on, the third gr</w:t>
-      </w:r>
-      <w:r>
-        <w:rPr>
-          <w:sz w:val="24"/>
-          <w:szCs w:val="24"/>
-          <w:lang w:val="en-GB"/>
-        </w:rPr>
-        <w:t>aph I created is focused calculating system throughput (</w:t>
-      </w:r>
-      <w:r>
-        <w:rPr>
-          <w:color w:val="FF0000"/>
-          <w:sz w:val="24"/>
-          <w:szCs w:val="24"/>
-          <w:lang w:val="en-GB"/>
-        </w:rPr>
-        <w:t>X0 vs.N</w:t>
-      </w:r>
-      <w:r>
-        <w:rPr>
-          <w:sz w:val="24"/>
-          <w:szCs w:val="24"/>
-          <w:lang w:val="en-GB"/>
-        </w:rPr>
-        <w:t>)</w:t>
-      </w:r>
-      <w:r>
-        <w:rPr>
-          <w:sz w:val="24"/>
-          <w:szCs w:val="24"/>
-          <w:lang w:val="en-GB"/>
-        </w:rPr>
-        <w:t xml:space="preserve"> and</w:t>
-      </w:r>
-      <w:r>
-        <w:rPr>
-          <w:sz w:val="24"/>
-          <w:szCs w:val="24"/>
-          <w:lang w:val="en-GB"/>
-        </w:rPr>
-        <w:t xml:space="preserve"> was</w:t>
-      </w:r>
-      <w:r>
-        <w:rPr>
-          <w:sz w:val="24"/>
-          <w:szCs w:val="24"/>
-          <w:lang w:val="en-GB"/>
-        </w:rPr>
-        <w:t xml:space="preserve"> worked out using the following formula:</w:t>
-      </w:r>
-      <w:r>
-        <w:rPr>
-          <w:sz w:val="24"/>
-          <w:szCs w:val="24"/>
-          <w:lang w:val="en-GB"/>
-        </w:rPr>
-        <w:t xml:space="preserve"> </w:t>
-      </w:r>
-      <w:r>
-        <w:rPr>
           <w:color w:val="FF0000"/>
           <w:sz w:val="24"/>
           <w:szCs w:val="24"/>
@@ -823,10 +831,10 @@
           <w:noProof/>
         </w:rPr>
         <w:drawing>
-          <wp:inline distT="0" distB="0" distL="0" distR="0" wp14:anchorId="6C5D9001" wp14:editId="5C6A7344">
-            <wp:extent cx="857250" cy="295275"/>
-            <wp:effectExtent l="0" t="0" r="0" b="9525"/>
-            <wp:docPr id="6" name="Picture 6"/>
+          <wp:inline distT="0" distB="0" distL="0" distR="0" wp14:anchorId="523D5820" wp14:editId="166AB2BF">
+            <wp:extent cx="866775" cy="219075"/>
+            <wp:effectExtent l="0" t="0" r="9525" b="9525"/>
+            <wp:docPr id="16" name="Picture 16"/>
             <wp:cNvGraphicFramePr>
               <a:graphicFrameLocks xmlns:a="http://schemas.openxmlformats.org/drawingml/2006/main" noChangeAspect="1"/>
             </wp:cNvGraphicFramePr>
@@ -846,7 +854,7 @@
                   <pic:spPr>
                     <a:xfrm>
                       <a:off x="0" y="0"/>
-                      <a:ext cx="857250" cy="295275"/>
+                      <a:ext cx="866775" cy="219075"/>
                     </a:xfrm>
                     <a:prstGeom prst="rect">
                       <a:avLst/>
@@ -881,23 +889,23 @@
           <w:szCs w:val="24"/>
           <w:lang w:val="en-GB"/>
         </w:rPr>
-        <w:t>a clear trend as the value of system throughput</w:t>
-      </w:r>
-      <w:r>
-        <w:rPr>
-          <w:sz w:val="24"/>
-          <w:szCs w:val="24"/>
-          <w:lang w:val="en-GB"/>
-        </w:rPr>
-        <w:t xml:space="preserve"> continuously increa</w:t>
-      </w:r>
-      <w:r>
-        <w:rPr>
-          <w:sz w:val="24"/>
-          <w:szCs w:val="24"/>
-          <w:lang w:val="en-GB"/>
-        </w:rPr>
-        <w:t>ses as each iteration finishes as seen below.</w:t>
+        <w:t xml:space="preserve">similar findings that we saw with the service demand. This again is due to the </w:t>
+      </w:r>
+      <w:r>
+        <w:rPr>
+          <w:sz w:val="24"/>
+          <w:szCs w:val="24"/>
+          <w:lang w:val="en-GB"/>
+        </w:rPr>
+        <w:t xml:space="preserve">consistent decrease of the C0 value </w:t>
+      </w:r>
+      <w:r>
+        <w:rPr>
+          <w:sz w:val="24"/>
+          <w:szCs w:val="24"/>
+          <w:lang w:val="en-GB"/>
+        </w:rPr>
+        <w:t>as seen below.</w:t>
       </w:r>
     </w:p>
     <w:p>
@@ -923,10 +931,10 @@
         </w:rPr>
         <w:lastRenderedPageBreak/>
         <w:drawing>
-          <wp:inline distT="0" distB="0" distL="0" distR="0" wp14:anchorId="1DB30FBE" wp14:editId="464CBB3E">
-            <wp:extent cx="6544459" cy="3762375"/>
-            <wp:effectExtent l="0" t="0" r="8890" b="0"/>
-            <wp:docPr id="8" name="Picture 8"/>
+          <wp:inline distT="0" distB="0" distL="0" distR="0" wp14:anchorId="2F342E88" wp14:editId="6E9DA337">
+            <wp:extent cx="6543675" cy="3748150"/>
+            <wp:effectExtent l="0" t="0" r="0" b="5080"/>
+            <wp:docPr id="19" name="Picture 19"/>
             <wp:cNvGraphicFramePr>
               <a:graphicFrameLocks xmlns:a="http://schemas.openxmlformats.org/drawingml/2006/main" noChangeAspect="1"/>
             </wp:cNvGraphicFramePr>
@@ -946,7 +954,7 @@
                   <pic:spPr>
                     <a:xfrm>
                       <a:off x="0" y="0"/>
-                      <a:ext cx="6554345" cy="3768059"/>
+                      <a:ext cx="6556674" cy="3755596"/>
                     </a:xfrm>
                     <a:prstGeom prst="rect">
                       <a:avLst/>
@@ -973,7 +981,23 @@
           <w:szCs w:val="24"/>
           <w:lang w:val="en-GB"/>
         </w:rPr>
-        <w:t>The findings ended up as they did due to the increased service demand with each iteration, causing higher amounts of throughput as the load test progressed.</w:t>
+        <w:t xml:space="preserve">The findings ended up as they did due to the increased </w:t>
+      </w:r>
+      <w:r>
+        <w:rPr>
+          <w:sz w:val="24"/>
+          <w:szCs w:val="24"/>
+          <w:lang w:val="en-GB"/>
+        </w:rPr>
+        <w:t>number of completions by the system</w:t>
+      </w:r>
+      <w:r>
+        <w:rPr>
+          <w:sz w:val="24"/>
+          <w:szCs w:val="24"/>
+          <w:lang w:val="en-GB"/>
+        </w:rPr>
+        <w:t xml:space="preserve"> with each iteration, causing higher amounts of throughput as the load test progressed.</w:t>
       </w:r>
     </w:p>
     <w:p>
@@ -1077,10 +1101,10 @@
           <w:noProof/>
         </w:rPr>
         <w:drawing>
-          <wp:inline distT="0" distB="0" distL="0" distR="0" wp14:anchorId="0DC46B23" wp14:editId="434ED204">
-            <wp:extent cx="1666875" cy="333375"/>
-            <wp:effectExtent l="0" t="0" r="9525" b="9525"/>
-            <wp:docPr id="9" name="Picture 9"/>
+          <wp:inline distT="0" distB="0" distL="0" distR="0" wp14:anchorId="40FA032E" wp14:editId="5258D480">
+            <wp:extent cx="1381125" cy="266700"/>
+            <wp:effectExtent l="0" t="0" r="9525" b="0"/>
+            <wp:docPr id="21" name="Picture 21"/>
             <wp:cNvGraphicFramePr>
               <a:graphicFrameLocks xmlns:a="http://schemas.openxmlformats.org/drawingml/2006/main" noChangeAspect="1"/>
             </wp:cNvGraphicFramePr>
@@ -1100,7 +1124,7 @@
                   <pic:spPr>
                     <a:xfrm>
                       <a:off x="0" y="0"/>
-                      <a:ext cx="1666875" cy="333375"/>
+                      <a:ext cx="1381125" cy="266700"/>
                     </a:xfrm>
                     <a:prstGeom prst="rect">
                       <a:avLst/>
@@ -1127,49 +1151,23 @@
           <w:szCs w:val="24"/>
           <w:lang w:val="en-GB"/>
         </w:rPr>
-        <w:t xml:space="preserve">This shows that only the first 8 iterations of the load test have an Interactive Response Time of above 0, while the values eventually level out between -1 and -1.7 for the rest of the iterations. I believe this happened due to the very low values in the first few </w:t>
-      </w:r>
-      <w:r>
-        <w:rPr>
-          <w:color w:val="FF0000"/>
-          <w:sz w:val="24"/>
-          <w:szCs w:val="24"/>
-          <w:lang w:val="en-GB"/>
-        </w:rPr>
-        <w:t xml:space="preserve">X0 </w:t>
-      </w:r>
-      <w:r>
-        <w:rPr>
-          <w:sz w:val="24"/>
-          <w:szCs w:val="24"/>
-          <w:lang w:val="en-GB"/>
-        </w:rPr>
-        <w:t xml:space="preserve">values causing a high value for Interactive Response Time. This was eventually balanced as the value of </w:t>
-      </w:r>
-      <w:r>
-        <w:rPr>
-          <w:color w:val="FF0000"/>
-          <w:sz w:val="24"/>
-          <w:szCs w:val="24"/>
-          <w:lang w:val="en-GB"/>
-        </w:rPr>
-        <w:t xml:space="preserve">X0 </w:t>
-      </w:r>
-      <w:r>
-        <w:rPr>
-          <w:sz w:val="24"/>
-          <w:szCs w:val="24"/>
-          <w:lang w:val="en-GB"/>
-        </w:rPr>
-        <w:t>got closer to 50.</w:t>
-      </w:r>
-      <w:r>
-        <w:rPr>
-          <w:sz w:val="24"/>
-          <w:szCs w:val="24"/>
-          <w:lang w:val="en-GB"/>
-        </w:rPr>
-        <w:t xml:space="preserve"> The graph can be seen below:</w:t>
+        <w:t>This shows tha</w:t>
+      </w:r>
+      <w:r>
+        <w:rPr>
+          <w:sz w:val="24"/>
+          <w:szCs w:val="24"/>
+          <w:lang w:val="en-GB"/>
+        </w:rPr>
+        <w:t xml:space="preserve">t only the Interactive Response Time slowly decreases as the load test progresses. The Interactive Response Time ranges between 82.160 and 91.500 and its findings are consistent with that of the other visualizations we have seen already. </w:t>
+      </w:r>
+      <w:r>
+        <w:rPr>
+          <w:sz w:val="24"/>
+          <w:szCs w:val="24"/>
+          <w:lang w:val="en-GB"/>
+        </w:rPr>
+        <w:t>The graph can be seen below:</w:t>
       </w:r>
     </w:p>
     <w:p>
@@ -1186,10 +1184,10 @@
         </w:rPr>
         <w:lastRenderedPageBreak/>
         <w:drawing>
-          <wp:inline distT="0" distB="0" distL="0" distR="0" wp14:anchorId="1C17C9F2" wp14:editId="1E169F65">
-            <wp:extent cx="6509904" cy="5029200"/>
-            <wp:effectExtent l="0" t="0" r="5715" b="0"/>
-            <wp:docPr id="10" name="Picture 10"/>
+          <wp:inline distT="0" distB="0" distL="0" distR="0" wp14:anchorId="4AFCD958" wp14:editId="0FA22525">
+            <wp:extent cx="6553200" cy="4049102"/>
+            <wp:effectExtent l="0" t="0" r="0" b="8890"/>
+            <wp:docPr id="20" name="Picture 20"/>
             <wp:cNvGraphicFramePr>
               <a:graphicFrameLocks xmlns:a="http://schemas.openxmlformats.org/drawingml/2006/main" noChangeAspect="1"/>
             </wp:cNvGraphicFramePr>
@@ -1209,7 +1207,7 @@
                   <pic:spPr>
                     <a:xfrm>
                       <a:off x="0" y="0"/>
-                      <a:ext cx="6569018" cy="5074868"/>
+                      <a:ext cx="6569175" cy="4058973"/>
                     </a:xfrm>
                     <a:prstGeom prst="rect">
                       <a:avLst/>
@@ -1351,26 +1349,44 @@
         </w:rPr>
         <w:t xml:space="preserve">I ran the command </w:t>
       </w:r>
-      <w:r>
-        <w:rPr>
-          <w:b/>
-          <w:color w:val="FF0000"/>
-          <w:sz w:val="24"/>
-          <w:szCs w:val="24"/>
-          <w:lang w:val="en-GB"/>
-        </w:rPr>
-        <w:t xml:space="preserve">sudo yum install sysstat </w:t>
-      </w:r>
-      <w:r>
-        <w:rPr>
-          <w:sz w:val="24"/>
-          <w:szCs w:val="24"/>
-          <w:lang w:val="en-GB"/>
-        </w:rPr>
-        <w:t>to install sysstat on the Fedora VM. The script contains some input validation to ensure that the load test will only begin when a value between 1 and 50 is entered.</w:t>
-      </w:r>
-      <w:r>
-        <w:rPr>
+      <w:proofErr w:type="spellStart"/>
+      <w:r>
+        <w:rPr>
+          <w:b/>
+          <w:color w:val="FF0000"/>
+          <w:sz w:val="24"/>
+          <w:szCs w:val="24"/>
+          <w:lang w:val="en-GB"/>
+        </w:rPr>
+        <w:t>sudo</w:t>
+      </w:r>
+      <w:proofErr w:type="spellEnd"/>
+      <w:r>
+        <w:rPr>
+          <w:b/>
+          <w:color w:val="FF0000"/>
+          <w:sz w:val="24"/>
+          <w:szCs w:val="24"/>
+          <w:lang w:val="en-GB"/>
+        </w:rPr>
+        <w:t xml:space="preserve"> yum install </w:t>
+      </w:r>
+      <w:proofErr w:type="spellStart"/>
+      <w:r>
+        <w:rPr>
+          <w:b/>
+          <w:color w:val="FF0000"/>
+          <w:sz w:val="24"/>
+          <w:szCs w:val="24"/>
+          <w:lang w:val="en-GB"/>
+        </w:rPr>
+        <w:t>sysstat</w:t>
+      </w:r>
+      <w:proofErr w:type="spellEnd"/>
+      <w:r>
+        <w:rPr>
+          <w:b/>
+          <w:color w:val="FF0000"/>
           <w:sz w:val="24"/>
           <w:szCs w:val="24"/>
           <w:lang w:val="en-GB"/>
@@ -1383,6 +1399,40 @@
           <w:szCs w:val="24"/>
           <w:lang w:val="en-GB"/>
         </w:rPr>
+        <w:t xml:space="preserve">to install </w:t>
+      </w:r>
+      <w:proofErr w:type="spellStart"/>
+      <w:r>
+        <w:rPr>
+          <w:sz w:val="24"/>
+          <w:szCs w:val="24"/>
+          <w:lang w:val="en-GB"/>
+        </w:rPr>
+        <w:t>sysstat</w:t>
+      </w:r>
+      <w:proofErr w:type="spellEnd"/>
+      <w:r>
+        <w:rPr>
+          <w:sz w:val="24"/>
+          <w:szCs w:val="24"/>
+          <w:lang w:val="en-GB"/>
+        </w:rPr>
+        <w:t xml:space="preserve"> on the Fedora VM. The script contains some input validation to ensure that the load test will only begin when a value between 1 and 50 is entered.</w:t>
+      </w:r>
+      <w:r>
+        <w:rPr>
+          <w:sz w:val="24"/>
+          <w:szCs w:val="24"/>
+          <w:lang w:val="en-GB"/>
+        </w:rPr>
+        <w:t xml:space="preserve"> </w:t>
+      </w:r>
+      <w:r>
+        <w:rPr>
+          <w:sz w:val="24"/>
+          <w:szCs w:val="24"/>
+          <w:lang w:val="en-GB"/>
+        </w:rPr>
         <w:t xml:space="preserve">The script also checks for the existence of both </w:t>
       </w:r>
       <w:r>
@@ -1393,7 +1443,17 @@
           <w:szCs w:val="24"/>
           <w:lang w:val="en-GB"/>
         </w:rPr>
-        <w:t>results.dat</w:t>
+        <w:t>stats</w:t>
+      </w:r>
+      <w:r>
+        <w:rPr>
+          <w:b/>
+          <w:color w:val="FF0000"/>
+          <w:sz w:val="24"/>
+          <w:szCs w:val="24"/>
+          <w:lang w:val="en-GB"/>
+        </w:rPr>
+        <w:t>.dat</w:t>
       </w:r>
       <w:r>
         <w:rPr>
@@ -1411,7 +1471,17 @@
           <w:szCs w:val="24"/>
           <w:lang w:val="en-GB"/>
         </w:rPr>
-        <w:t>data.txt</w:t>
+        <w:t>findings</w:t>
+      </w:r>
+      <w:r>
+        <w:rPr>
+          <w:b/>
+          <w:color w:val="FF0000"/>
+          <w:sz w:val="24"/>
+          <w:szCs w:val="24"/>
+          <w:lang w:val="en-GB"/>
+        </w:rPr>
+        <w:t>.txt</w:t>
       </w:r>
       <w:r>
         <w:rPr>
@@ -1428,16 +1498,7 @@
           <w:szCs w:val="24"/>
           <w:lang w:val="en-GB"/>
         </w:rPr>
-        <w:t xml:space="preserve">before entering the for loop and will remove these files if they are found to ensure that each load test contains unique values each time it is run. The for loop iterates for as </w:t>
-      </w:r>
-      <w:r>
-        <w:rPr>
-          <w:sz w:val="24"/>
-          <w:szCs w:val="24"/>
-          <w:lang w:val="en-GB"/>
-        </w:rPr>
-        <w:lastRenderedPageBreak/>
-        <w:t xml:space="preserve">many times as the user has specified when they ran the file. The value </w:t>
+        <w:t xml:space="preserve">before entering the for loop and will remove these files if they are found to ensure that each load test contains unique values each time it is run. The for loop iterates for as many times as the user has specified when they ran the file. The value </w:t>
       </w:r>
       <w:r>
         <w:rPr>
@@ -1539,8 +1600,18 @@
           <w:szCs w:val="24"/>
           <w:lang w:val="en-GB"/>
         </w:rPr>
-        <w:t xml:space="preserve">A timeout of 2 seconds is set for each iteration of the loop and </w:t>
-      </w:r>
+        <w:lastRenderedPageBreak/>
+        <w:t>A timeout of 10</w:t>
+      </w:r>
+      <w:r>
+        <w:rPr>
+          <w:sz w:val="24"/>
+          <w:szCs w:val="24"/>
+          <w:lang w:val="en-GB"/>
+        </w:rPr>
+        <w:t xml:space="preserve"> seconds is set for each iteration of the loop and </w:t>
+      </w:r>
+      <w:proofErr w:type="spellStart"/>
       <w:r>
         <w:rPr>
           <w:b/>
@@ -1551,6 +1622,7 @@
         </w:rPr>
         <w:t>mpstat</w:t>
       </w:r>
+      <w:proofErr w:type="spellEnd"/>
       <w:r>
         <w:rPr>
           <w:color w:val="FF0000"/>
@@ -1576,7 +1648,17 @@
           <w:szCs w:val="24"/>
           <w:lang w:val="en-GB"/>
         </w:rPr>
-        <w:t>data.txt</w:t>
+        <w:t>findings</w:t>
+      </w:r>
+      <w:r>
+        <w:rPr>
+          <w:b/>
+          <w:color w:val="FF0000"/>
+          <w:sz w:val="24"/>
+          <w:szCs w:val="24"/>
+          <w:lang w:val="en-GB"/>
+        </w:rPr>
+        <w:t>.txt</w:t>
       </w:r>
       <w:r>
         <w:rPr>
@@ -1612,7 +1694,17 @@
           <w:szCs w:val="24"/>
           <w:lang w:val="en-GB"/>
         </w:rPr>
-        <w:t>data.txt</w:t>
+        <w:t>findings</w:t>
+      </w:r>
+      <w:r>
+        <w:rPr>
+          <w:b/>
+          <w:color w:val="FF0000"/>
+          <w:sz w:val="24"/>
+          <w:szCs w:val="24"/>
+          <w:lang w:val="en-GB"/>
+        </w:rPr>
+        <w:t>.txt</w:t>
       </w:r>
       <w:r>
         <w:rPr>
@@ -1675,6 +1767,7 @@
         </w:rPr>
         <w:t xml:space="preserve">for each column in the script. Finally, the </w:t>
       </w:r>
+      <w:proofErr w:type="spellStart"/>
       <w:r>
         <w:rPr>
           <w:b/>
@@ -1685,6 +1778,7 @@
         </w:rPr>
         <w:t>awk</w:t>
       </w:r>
+      <w:proofErr w:type="spellEnd"/>
       <w:r>
         <w:rPr>
           <w:color w:val="FF0000"/>
@@ -1735,7 +1829,104 @@
           <w:szCs w:val="24"/>
           <w:lang w:val="en-GB"/>
         </w:rPr>
-        <w:t xml:space="preserve">. This value is then appended to the results.dat file and a message is displayed stating that the iteration has completed. </w:t>
+        <w:t>. This value is then appended to the results.dat file and a message is displayed stating th</w:t>
+      </w:r>
+      <w:r>
+        <w:rPr>
+          <w:sz w:val="24"/>
+          <w:szCs w:val="24"/>
+          <w:lang w:val="en-GB"/>
+        </w:rPr>
+        <w:t xml:space="preserve">at the iteration has completed. The value for the column </w:t>
+      </w:r>
+      <w:r>
+        <w:rPr>
+          <w:b/>
+          <w:color w:val="FF0000"/>
+          <w:sz w:val="24"/>
+          <w:szCs w:val="24"/>
+          <w:lang w:val="en-GB"/>
+        </w:rPr>
+        <w:t>C0</w:t>
+      </w:r>
+      <w:r>
+        <w:rPr>
+          <w:color w:val="FF0000"/>
+          <w:sz w:val="24"/>
+          <w:szCs w:val="24"/>
+          <w:lang w:val="en-GB"/>
+        </w:rPr>
+        <w:t xml:space="preserve"> </w:t>
+      </w:r>
+      <w:r>
+        <w:rPr>
+          <w:sz w:val="24"/>
+          <w:szCs w:val="24"/>
+          <w:lang w:val="en-GB"/>
+        </w:rPr>
+        <w:t xml:space="preserve">is </w:t>
+      </w:r>
+      <w:r>
+        <w:rPr>
+          <w:sz w:val="24"/>
+          <w:szCs w:val="24"/>
+          <w:lang w:val="en-GB"/>
+        </w:rPr>
+        <w:t xml:space="preserve">calculated by incrementing the </w:t>
+      </w:r>
+      <w:r>
+        <w:rPr>
+          <w:b/>
+          <w:color w:val="FF0000"/>
+          <w:sz w:val="24"/>
+          <w:szCs w:val="24"/>
+          <w:lang w:val="en-GB"/>
+        </w:rPr>
+        <w:t>c</w:t>
+      </w:r>
+      <w:r>
+        <w:rPr>
+          <w:color w:val="FF0000"/>
+          <w:sz w:val="24"/>
+          <w:szCs w:val="24"/>
+          <w:lang w:val="en-GB"/>
+        </w:rPr>
+        <w:t xml:space="preserve"> </w:t>
+      </w:r>
+      <w:r>
+        <w:rPr>
+          <w:sz w:val="24"/>
+          <w:szCs w:val="24"/>
+          <w:lang w:val="en-GB"/>
+        </w:rPr>
+        <w:t xml:space="preserve">variable storing the word count of the </w:t>
+      </w:r>
+      <w:r>
+        <w:rPr>
+          <w:b/>
+          <w:color w:val="FF0000"/>
+          <w:sz w:val="24"/>
+          <w:szCs w:val="24"/>
+          <w:lang w:val="en-GB"/>
+        </w:rPr>
+        <w:t>synthetic.dat</w:t>
+      </w:r>
+      <w:r>
+        <w:rPr>
+          <w:color w:val="FF0000"/>
+          <w:sz w:val="24"/>
+          <w:szCs w:val="24"/>
+          <w:lang w:val="en-GB"/>
+        </w:rPr>
+        <w:t xml:space="preserve"> </w:t>
+      </w:r>
+      <w:r>
+        <w:rPr>
+          <w:sz w:val="24"/>
+          <w:szCs w:val="24"/>
+          <w:lang w:val="en-GB"/>
+        </w:rPr>
+        <w:t>file. This allows us to keep track of the total number of completions recorded by the script after each iteration.</w:t>
       </w:r>
     </w:p>
     <w:p>
@@ -1768,10 +1959,10 @@
           <w:noProof/>
         </w:rPr>
         <w:drawing>
-          <wp:inline distT="0" distB="0" distL="0" distR="0" wp14:anchorId="01815813" wp14:editId="5A1C7BFC">
-            <wp:extent cx="2019300" cy="2933700"/>
+          <wp:inline distT="0" distB="0" distL="0" distR="0" wp14:anchorId="318B11FE" wp14:editId="4DF87824">
+            <wp:extent cx="1914525" cy="2085975"/>
             <wp:effectExtent l="0" t="0" r="0" b="0"/>
-            <wp:docPr id="11" name="Picture 11"/>
+            <wp:docPr id="22" name="Picture 22"/>
             <wp:cNvGraphicFramePr>
               <a:graphicFrameLocks xmlns:a="http://schemas.openxmlformats.org/drawingml/2006/main" noChangeAspect="1"/>
             </wp:cNvGraphicFramePr>
@@ -1791,7 +1982,7 @@
                   <pic:spPr>
                     <a:xfrm>
                       <a:off x="0" y="0"/>
-                      <a:ext cx="2019300" cy="2933700"/>
+                      <a:ext cx="1914525" cy="2085975"/>
                     </a:xfrm>
                     <a:prstGeom prst="rect">
                       <a:avLst/>
@@ -1832,8 +2023,6 @@
         </w:rPr>
         <w:t>Notes on the VM</w:t>
       </w:r>
-      <w:bookmarkStart w:id="0" w:name="_GoBack"/>
-      <w:bookmarkEnd w:id="0"/>
     </w:p>
     <w:p>
       <w:pPr>
@@ -2115,56 +2304,6 @@
     </w:p>
     <w:p>
       <w:pPr>
-        <w:pStyle w:val="ListParagraph"/>
-        <w:rPr>
-          <w:sz w:val="24"/>
-          <w:szCs w:val="24"/>
-          <w:lang w:val="en-GB"/>
-        </w:rPr>
-      </w:pPr>
-    </w:p>
-    <w:p>
-      <w:pPr>
-        <w:pStyle w:val="ListParagraph"/>
-        <w:rPr>
-          <w:sz w:val="24"/>
-          <w:szCs w:val="24"/>
-          <w:lang w:val="en-GB"/>
-        </w:rPr>
-      </w:pPr>
-    </w:p>
-    <w:p>
-      <w:pPr>
-        <w:pStyle w:val="ListParagraph"/>
-        <w:rPr>
-          <w:sz w:val="24"/>
-          <w:szCs w:val="24"/>
-          <w:lang w:val="en-GB"/>
-        </w:rPr>
-      </w:pPr>
-    </w:p>
-    <w:p>
-      <w:pPr>
-        <w:pStyle w:val="ListParagraph"/>
-        <w:rPr>
-          <w:sz w:val="24"/>
-          <w:szCs w:val="24"/>
-          <w:lang w:val="en-GB"/>
-        </w:rPr>
-      </w:pPr>
-    </w:p>
-    <w:p>
-      <w:pPr>
-        <w:pStyle w:val="ListParagraph"/>
-        <w:rPr>
-          <w:sz w:val="24"/>
-          <w:szCs w:val="24"/>
-          <w:lang w:val="en-GB"/>
-        </w:rPr>
-      </w:pPr>
-    </w:p>
-    <w:p>
-      <w:pPr>
         <w:rPr>
           <w:b/>
           <w:sz w:val="24"/>
@@ -2316,57 +2455,101 @@
     </w:p>
     <w:p>
       <w:pPr>
-        <w:rPr>
-          <w:sz w:val="24"/>
-          <w:szCs w:val="24"/>
-          <w:lang w:val="en-GB"/>
-        </w:rPr>
-      </w:pPr>
-    </w:p>
-    <w:p>
-      <w:pPr>
-        <w:rPr>
-          <w:sz w:val="24"/>
-          <w:szCs w:val="24"/>
-          <w:lang w:val="en-GB"/>
-        </w:rPr>
-      </w:pPr>
-    </w:p>
-    <w:p>
-      <w:pPr>
-        <w:rPr>
-          <w:sz w:val="24"/>
-          <w:szCs w:val="24"/>
-          <w:lang w:val="en-GB"/>
-        </w:rPr>
-      </w:pPr>
-    </w:p>
-    <w:p>
-      <w:pPr>
-        <w:rPr>
-          <w:sz w:val="24"/>
-          <w:szCs w:val="24"/>
-          <w:lang w:val="en-GB"/>
-        </w:rPr>
-      </w:pPr>
-    </w:p>
-    <w:p>
-      <w:pPr>
-        <w:rPr>
-          <w:sz w:val="24"/>
-          <w:szCs w:val="24"/>
-          <w:lang w:val="en-GB"/>
-        </w:rPr>
-      </w:pPr>
-    </w:p>
-    <w:p>
-      <w:pPr>
-        <w:rPr>
-          <w:sz w:val="24"/>
-          <w:szCs w:val="24"/>
-          <w:lang w:val="en-GB"/>
-        </w:rPr>
-      </w:pPr>
+        <w:jc w:val="center"/>
+        <w:rPr>
+          <w:b/>
+          <w:sz w:val="28"/>
+          <w:szCs w:val="28"/>
+          <w:lang w:val="en-GB"/>
+        </w:rPr>
+      </w:pPr>
+      <w:proofErr w:type="spellStart"/>
+      <w:r>
+        <w:rPr>
+          <w:b/>
+          <w:sz w:val="28"/>
+          <w:szCs w:val="28"/>
+          <w:lang w:val="en-GB"/>
+        </w:rPr>
+        <w:lastRenderedPageBreak/>
+        <w:t>Github</w:t>
+      </w:r>
+      <w:proofErr w:type="spellEnd"/>
+      <w:r>
+        <w:rPr>
+          <w:b/>
+          <w:sz w:val="28"/>
+          <w:szCs w:val="28"/>
+          <w:lang w:val="en-GB"/>
+        </w:rPr>
+        <w:t xml:space="preserve"> Repository</w:t>
+      </w:r>
+    </w:p>
+    <w:p>
+      <w:pPr>
+        <w:rPr>
+          <w:sz w:val="24"/>
+          <w:szCs w:val="24"/>
+          <w:lang w:val="en-GB"/>
+        </w:rPr>
+      </w:pPr>
+      <w:r>
+        <w:rPr>
+          <w:sz w:val="24"/>
+          <w:szCs w:val="24"/>
+          <w:lang w:val="en-GB"/>
+        </w:rPr>
+        <w:t xml:space="preserve">If you wish to view </w:t>
+      </w:r>
+      <w:proofErr w:type="gramStart"/>
+      <w:r>
+        <w:rPr>
+          <w:sz w:val="24"/>
+          <w:szCs w:val="24"/>
+          <w:lang w:val="en-GB"/>
+        </w:rPr>
+        <w:t>all of</w:t>
+      </w:r>
+      <w:proofErr w:type="gramEnd"/>
+      <w:r>
+        <w:rPr>
+          <w:sz w:val="24"/>
+          <w:szCs w:val="24"/>
+          <w:lang w:val="en-GB"/>
+        </w:rPr>
+        <w:t xml:space="preserve"> the code used during this CA it can be found here: </w:t>
+      </w:r>
+      <w:hyperlink r:id="rId16" w:history="1">
+        <w:r>
+          <w:rPr>
+            <w:rStyle w:val="Hyperlink"/>
+            <w:sz w:val="24"/>
+            <w:szCs w:val="24"/>
+            <w:lang w:val="en-GB"/>
+          </w:rPr>
+          <w:t>https://github.com/Jake</w:t>
+        </w:r>
+        <w:r>
+          <w:rPr>
+            <w:rStyle w:val="Hyperlink"/>
+            <w:sz w:val="24"/>
+            <w:szCs w:val="24"/>
+            <w:lang w:val="en-GB"/>
+          </w:rPr>
+          <w:t>W</w:t>
+        </w:r>
+        <w:r>
+          <w:rPr>
+            <w:rStyle w:val="Hyperlink"/>
+            <w:sz w:val="24"/>
+            <w:szCs w:val="24"/>
+            <w:lang w:val="en-GB"/>
+          </w:rPr>
+          <w:t>alsh69/EPA-CA2</w:t>
+        </w:r>
+      </w:hyperlink>
+      <w:bookmarkStart w:id="0" w:name="_GoBack"/>
+      <w:bookmarkEnd w:id="0"/>
     </w:p>
     <w:sectPr>
       <w:pgSz w:w="11906" w:h="16838"/>
@@ -2934,6 +3117,41 @@
       <w:contextualSpacing/>
     </w:pPr>
   </w:style>
+  <w:style w:type="character" w:styleId="Hyperlink">
+    <w:name w:val="Hyperlink"/>
+    <w:basedOn w:val="DefaultParagraphFont"/>
+    <w:uiPriority w:val="99"/>
+    <w:unhideWhenUsed/>
+    <w:rsid w:val="003B5823"/>
+    <w:rPr>
+      <w:color w:val="0563C1" w:themeColor="hyperlink"/>
+      <w:u w:val="single"/>
+    </w:rPr>
+  </w:style>
+  <w:style w:type="character" w:styleId="UnresolvedMention">
+    <w:name w:val="Unresolved Mention"/>
+    <w:basedOn w:val="DefaultParagraphFont"/>
+    <w:uiPriority w:val="99"/>
+    <w:semiHidden/>
+    <w:unhideWhenUsed/>
+    <w:rsid w:val="003B5823"/>
+    <w:rPr>
+      <w:color w:val="808080"/>
+      <w:shd w:val="clear" w:color="auto" w:fill="E6E6E6"/>
+    </w:rPr>
+  </w:style>
+  <w:style w:type="character" w:styleId="FollowedHyperlink">
+    <w:name w:val="FollowedHyperlink"/>
+    <w:basedOn w:val="DefaultParagraphFont"/>
+    <w:uiPriority w:val="99"/>
+    <w:semiHidden/>
+    <w:unhideWhenUsed/>
+    <w:rsid w:val="003B5823"/>
+    <w:rPr>
+      <w:color w:val="954F72" w:themeColor="followedHyperlink"/>
+      <w:u w:val="single"/>
+    </w:rPr>
+  </w:style>
 </w:styles>
 </file>
 

</xml_diff>